<commit_message>
template for final report
</commit_message>
<xml_diff>
--- a/05_Finalreport/Team7_Mental_Health_Analysis_Final_Report.docx
+++ b/05_Finalreport/Team7_Mental_Health_Analysis_Final_Report.docx
@@ -373,25 +373,7 @@
           <w:color w:val="000000" w:themeColor="text1"/>
           <w:shd w:val="clear" w:color="auto" w:fill="FFFFFF"/>
         </w:rPr>
-        <w:t xml:space="preserve"> </w:t>
-      </w:r>
-      <w:proofErr w:type="spellStart"/>
-      <w:r>
-        <w:rPr>
-          <w:rFonts w:ascii="Times New Roman" w:hAnsi="Times New Roman" w:cs="Times New Roman"/>
-          <w:color w:val="000000" w:themeColor="text1"/>
-          <w:shd w:val="clear" w:color="auto" w:fill="FFFFFF"/>
-        </w:rPr>
-        <w:t>Getie</w:t>
-      </w:r>
-      <w:proofErr w:type="spellEnd"/>
-      <w:r>
-        <w:rPr>
-          <w:rFonts w:ascii="Times New Roman" w:hAnsi="Times New Roman" w:cs="Times New Roman"/>
-          <w:color w:val="000000" w:themeColor="text1"/>
-          <w:shd w:val="clear" w:color="auto" w:fill="FFFFFF"/>
-        </w:rPr>
-        <w:t xml:space="preserve">, </w:t>
+        <w:t xml:space="preserve"> Getie, </w:t>
       </w:r>
       <w:proofErr w:type="spellStart"/>
       <w:r>
@@ -535,13 +517,13 @@
           <w:sz w:val="24"/>
           <w:szCs w:val="24"/>
           <w:lang w:eastAsia="en-US"/>
+          <w14:ligatures w14:val="standardContextual"/>
         </w:rPr>
         <w:id w:val="284017964"/>
       </w:sdtPr>
       <w:sdtEndPr>
         <w:rPr>
           <w:lang w:eastAsia="ko-KR"/>
-          <w14:ligatures w14:val="standardContextual"/>
         </w:rPr>
       </w:sdtEndPr>
       <w:sdtContent>
@@ -1078,6 +1060,14 @@
             </w:rPr>
           </w:pPr>
         </w:p>
+        <w:p>
+          <w:pPr>
+            <w:spacing w:line="480" w:lineRule="auto"/>
+            <w:rPr>
+              <w:rFonts w:ascii="Times New Roman" w:hAnsi="Times New Roman" w:cs="Times New Roman"/>
+            </w:rPr>
+          </w:pPr>
+        </w:p>
       </w:sdtContent>
     </w:sdt>
     <w:p>
@@ -1193,7 +1183,6 @@
           <w:color w:val="0F4761" w:themeColor="accent1" w:themeShade="BF"/>
           <w:shd w:val="clear" w:color="auto" w:fill="FFFFFF"/>
         </w:rPr>
-        <w:lastRenderedPageBreak/>
         <w:t>Introduction</w:t>
       </w:r>
     </w:p>
@@ -1705,7 +1694,6 @@
           <w:color w:val="0F4761" w:themeColor="accent1" w:themeShade="BF"/>
           <w:shd w:val="clear" w:color="auto" w:fill="FFFFFF"/>
         </w:rPr>
-        <w:lastRenderedPageBreak/>
         <w:t>Conclusions</w:t>
       </w:r>
     </w:p>

</xml_diff>

<commit_message>
Continued Work on final writeup
</commit_message>
<xml_diff>
--- a/05_Finalreport/Team7_Mental_Health_Analysis_Final_Report.docx
+++ b/05_Finalreport/Team7_Mental_Health_Analysis_Final_Report.docx
@@ -238,8 +238,16 @@
           <w:rFonts w:ascii="Times New Roman" w:hAnsi="Times New Roman" w:cs="Times New Roman"/>
         </w:rPr>
         <w:tab/>
-        <w:t xml:space="preserve">      Prof. Divya Pandove</w:t>
-      </w:r>
+        <w:t xml:space="preserve">      Prof. Divya </w:t>
+      </w:r>
+      <w:proofErr w:type="spellStart"/>
+      <w:r>
+        <w:rPr>
+          <w:rFonts w:ascii="Times New Roman" w:hAnsi="Times New Roman" w:cs="Times New Roman"/>
+        </w:rPr>
+        <w:t>Pandove</w:t>
+      </w:r>
+      <w:proofErr w:type="spellEnd"/>
     </w:p>
     <w:p>
       <w:pPr>
@@ -252,7 +260,21 @@
         <w:rPr>
           <w:rFonts w:ascii="Times New Roman" w:hAnsi="Times New Roman" w:cs="Times New Roman"/>
         </w:rPr>
-        <w:t xml:space="preserve">                              (TA: Bhumika Mallikarjunhorapet)</w:t>
+        <w:t xml:space="preserve">                              (TA: Bhumika </w:t>
+      </w:r>
+      <w:proofErr w:type="spellStart"/>
+      <w:r>
+        <w:rPr>
+          <w:rFonts w:ascii="Times New Roman" w:hAnsi="Times New Roman" w:cs="Times New Roman"/>
+        </w:rPr>
+        <w:t>Mallikarjunhorapet</w:t>
+      </w:r>
+      <w:proofErr w:type="spellEnd"/>
+      <w:r>
+        <w:rPr>
+          <w:rFonts w:ascii="Times New Roman" w:hAnsi="Times New Roman" w:cs="Times New Roman"/>
+        </w:rPr>
+        <w:t>)</w:t>
       </w:r>
     </w:p>
     <w:p>
@@ -305,8 +327,36 @@
           <w:color w:val="000000" w:themeColor="text1"/>
           <w:shd w:val="clear" w:color="auto" w:fill="FFFFFF"/>
         </w:rPr>
-        <w:t xml:space="preserve">                              Haeyeon Jeong, Sai Rachana Kandikattu</w:t>
-      </w:r>
+        <w:t xml:space="preserve">                              </w:t>
+      </w:r>
+      <w:proofErr w:type="spellStart"/>
+      <w:r>
+        <w:rPr>
+          <w:rFonts w:ascii="Times New Roman" w:hAnsi="Times New Roman" w:cs="Times New Roman"/>
+          <w:color w:val="000000" w:themeColor="text1"/>
+          <w:shd w:val="clear" w:color="auto" w:fill="FFFFFF"/>
+        </w:rPr>
+        <w:t>Haeyeon</w:t>
+      </w:r>
+      <w:proofErr w:type="spellEnd"/>
+      <w:r>
+        <w:rPr>
+          <w:rFonts w:ascii="Times New Roman" w:hAnsi="Times New Roman" w:cs="Times New Roman"/>
+          <w:color w:val="000000" w:themeColor="text1"/>
+          <w:shd w:val="clear" w:color="auto" w:fill="FFFFFF"/>
+        </w:rPr>
+        <w:t xml:space="preserve"> Jeong, Sai Rachana </w:t>
+      </w:r>
+      <w:proofErr w:type="spellStart"/>
+      <w:r>
+        <w:rPr>
+          <w:rFonts w:ascii="Times New Roman" w:hAnsi="Times New Roman" w:cs="Times New Roman"/>
+          <w:color w:val="000000" w:themeColor="text1"/>
+          <w:shd w:val="clear" w:color="auto" w:fill="FFFFFF"/>
+        </w:rPr>
+        <w:t>Kandikattu</w:t>
+      </w:r>
+      <w:proofErr w:type="spellEnd"/>
     </w:p>
     <w:p>
       <w:pPr>
@@ -323,7 +373,25 @@
           <w:color w:val="000000" w:themeColor="text1"/>
           <w:shd w:val="clear" w:color="auto" w:fill="FFFFFF"/>
         </w:rPr>
-        <w:t xml:space="preserve">                              Abirham Getie, Yonathan Shimelis</w:t>
+        <w:t xml:space="preserve">                              Abirham </w:t>
+      </w:r>
+      <w:proofErr w:type="spellStart"/>
+      <w:r>
+        <w:rPr>
+          <w:rFonts w:ascii="Times New Roman" w:hAnsi="Times New Roman" w:cs="Times New Roman"/>
+          <w:color w:val="000000" w:themeColor="text1"/>
+          <w:shd w:val="clear" w:color="auto" w:fill="FFFFFF"/>
+        </w:rPr>
+        <w:t>Getie</w:t>
+      </w:r>
+      <w:proofErr w:type="spellEnd"/>
+      <w:r>
+        <w:rPr>
+          <w:rFonts w:ascii="Times New Roman" w:hAnsi="Times New Roman" w:cs="Times New Roman"/>
+          <w:color w:val="000000" w:themeColor="text1"/>
+          <w:shd w:val="clear" w:color="auto" w:fill="FFFFFF"/>
+        </w:rPr>
+        <w:t>, Yonathan Shimelis</w:t>
       </w:r>
     </w:p>
     <w:p>
@@ -1084,6 +1152,7 @@
       <w:pPr>
         <w:pStyle w:val="BodyText"/>
         <w:spacing w:before="1" w:line="480" w:lineRule="auto"/>
+        <w:ind w:firstLine="720"/>
         <w:jc w:val="both"/>
       </w:pPr>
       <w:r>
@@ -1093,20 +1162,45 @@
         <w:t>A statistic that proves mental</w:t>
       </w:r>
       <w:r>
-        <w:t xml:space="preserve"> health challenges are becoming more visible across different sectors, affecting individuals in diverse ways. </w:t>
-      </w:r>
-      <w:r>
-        <w:t>We chose this topic to try and use our data science skills for good. The first step to developing effective support systems is to u</w:t>
-      </w:r>
-      <w:r>
-        <w:t xml:space="preserve">nderstand the factors that contribute to mental stress. This research will explore mental health data using various classification models to identify key factors influencing mental health outcomes. Specifically, we will examine how variables such as </w:t>
+        <w:t xml:space="preserve"> health challenges are becoming more visible across different sectors, affecting individuals in diverse ways.</w:t>
+      </w:r>
+      <w:r>
+        <w:t xml:space="preserve"> </w:t>
+      </w:r>
+      <w:r>
+        <w:t xml:space="preserve">The first step to developing effective support systems is </w:t>
+      </w:r>
+      <w:r>
+        <w:t>understanding the factors contributing</w:t>
+      </w:r>
+      <w:r>
+        <w:t xml:space="preserve"> to mental stress. </w:t>
+      </w:r>
+      <w:r>
+        <w:t>Our project</w:t>
+      </w:r>
+      <w:r>
+        <w:t xml:space="preserve"> will explore mental health data using various classification models to identify key factors influencing mental health outcomes. Specifically, we will examine how variables such as </w:t>
       </w:r>
       <w:r>
         <w:t>mood swings</w:t>
       </w:r>
       <w:r>
-        <w:t>, family history, treatment status, occupations, and time spent indoors affect mental health. By analyzing these factors through data models, we hope to uncover patterns that can help improve mental health management and prevention strategies.</w:t>
-      </w:r>
+        <w:t xml:space="preserve">, family history, treatment status, occupations, and time spent indoors affect mental health. </w:t>
+      </w:r>
+      <w:r>
+        <w:t>We chose this topic because we hope to uncover patterns that can help improve mental health management and prevention strategies by analyzing these factors through data models</w:t>
+      </w:r>
+      <w:r>
+        <w:t>.</w:t>
+      </w:r>
+    </w:p>
+    <w:p>
+      <w:pPr>
+        <w:pStyle w:val="BodyText"/>
+        <w:spacing w:before="1" w:line="480" w:lineRule="auto"/>
+        <w:jc w:val="both"/>
+      </w:pPr>
     </w:p>
     <w:p>
       <w:pPr>
@@ -1127,7 +1221,19 @@
         <w:rPr>
           <w:color w:val="000000" w:themeColor="text1"/>
         </w:rPr>
-        <w:t xml:space="preserve"> and additional questions</w:t>
+        <w:t xml:space="preserve"> and </w:t>
+      </w:r>
+      <w:r>
+        <w:rPr>
+          <w:color w:val="000000" w:themeColor="text1"/>
+        </w:rPr>
+        <w:t xml:space="preserve">other </w:t>
+      </w:r>
+      <w:r>
+        <w:rPr>
+          <w:color w:val="000000" w:themeColor="text1"/>
+        </w:rPr>
+        <w:t>additional questions</w:t>
       </w:r>
       <w:r>
         <w:rPr>
@@ -1269,21 +1375,49 @@
         <w:rPr>
           <w:color w:val="000000" w:themeColor="text1"/>
         </w:rPr>
-        <w:t>What specific factors contribute to the increase in stress among students?</w:t>
-      </w:r>
-    </w:p>
-    <w:p>
-      <w:pPr>
-        <w:pStyle w:val="BodyText"/>
-        <w:spacing w:line="480" w:lineRule="auto"/>
-        <w:jc w:val="center"/>
-        <w:rPr>
-          <w:b/>
-          <w:bCs/>
-          <w:color w:val="0F4761" w:themeColor="accent1" w:themeShade="BF"/>
-          <w:shd w:val="clear" w:color="auto" w:fill="FFFFFF"/>
-        </w:rPr>
-      </w:pPr>
+        <w:t xml:space="preserve">What specific factors contribute </w:t>
+      </w:r>
+      <w:r>
+        <w:rPr>
+          <w:color w:val="000000" w:themeColor="text1"/>
+        </w:rPr>
+        <w:t xml:space="preserve">the most </w:t>
+      </w:r>
+      <w:r>
+        <w:rPr>
+          <w:color w:val="000000" w:themeColor="text1"/>
+        </w:rPr>
+        <w:t xml:space="preserve">to the </w:t>
+      </w:r>
+      <w:r>
+        <w:rPr>
+          <w:color w:val="000000" w:themeColor="text1"/>
+        </w:rPr>
+        <w:t>growing</w:t>
+      </w:r>
+      <w:r>
+        <w:rPr>
+          <w:color w:val="000000" w:themeColor="text1"/>
+        </w:rPr>
+        <w:t xml:space="preserve"> stress among students?</w:t>
+      </w:r>
+    </w:p>
+    <w:p>
+      <w:pPr>
+        <w:rPr>
+          <w:rFonts w:ascii="Times New Roman" w:eastAsia="Times New Roman" w:hAnsi="Times New Roman" w:cs="Times New Roman"/>
+          <w:color w:val="000000" w:themeColor="text1"/>
+          <w:kern w:val="0"/>
+          <w:lang w:eastAsia="en-US"/>
+          <w14:ligatures w14:val="none"/>
+        </w:rPr>
+      </w:pPr>
+      <w:r>
+        <w:rPr>
+          <w:color w:val="000000" w:themeColor="text1"/>
+        </w:rPr>
+        <w:br w:type="page"/>
+      </w:r>
     </w:p>
     <w:p>
       <w:pPr>
@@ -1417,6 +1551,7 @@
     <w:p>
       <w:pPr>
         <w:spacing w:before="240" w:line="480" w:lineRule="auto"/>
+        <w:ind w:firstLine="360"/>
         <w:mirrorIndents/>
         <w:jc w:val="both"/>
         <w:rPr>
@@ -1552,7 +1687,290 @@
           <w:rFonts w:ascii="Times New Roman" w:hAnsi="Times New Roman" w:cs="Times New Roman"/>
           <w:spacing w:val="-3"/>
         </w:rPr>
-        <w:t>The data’s original source is Ourworldindata.org. The method of collection is via survey.</w:t>
+        <w:t xml:space="preserve">The original source </w:t>
+      </w:r>
+      <w:r>
+        <w:rPr>
+          <w:rFonts w:ascii="Times New Roman" w:hAnsi="Times New Roman" w:cs="Times New Roman"/>
+          <w:spacing w:val="-3"/>
+        </w:rPr>
+        <w:t xml:space="preserve">of the data </w:t>
+      </w:r>
+      <w:r>
+        <w:rPr>
+          <w:rFonts w:ascii="Times New Roman" w:hAnsi="Times New Roman" w:cs="Times New Roman"/>
+          <w:spacing w:val="-3"/>
+        </w:rPr>
+        <w:t>is Ourworldindata.org. The method of collection is via survey.</w:t>
+      </w:r>
+      <w:r>
+        <w:rPr>
+          <w:rFonts w:ascii="Times New Roman" w:hAnsi="Times New Roman" w:cs="Times New Roman"/>
+          <w:spacing w:val="-3"/>
+        </w:rPr>
+        <w:t xml:space="preserve"> We preprocessed and changed the raw dataset we were working with </w:t>
+      </w:r>
+      <w:r>
+        <w:rPr>
+          <w:rFonts w:ascii="Times New Roman" w:hAnsi="Times New Roman" w:cs="Times New Roman"/>
+          <w:spacing w:val="-3"/>
+        </w:rPr>
+        <w:t>before</w:t>
+      </w:r>
+      <w:r>
+        <w:rPr>
+          <w:rFonts w:ascii="Times New Roman" w:hAnsi="Times New Roman" w:cs="Times New Roman"/>
+          <w:spacing w:val="-3"/>
+        </w:rPr>
+        <w:t xml:space="preserve"> doing any EDA or model building. The process for this preprocessing is listed below:</w:t>
+      </w:r>
+    </w:p>
+    <w:p>
+      <w:pPr>
+        <w:pStyle w:val="ListParagraph"/>
+        <w:numPr>
+          <w:ilvl w:val="0"/>
+          <w:numId w:val="5"/>
+        </w:numPr>
+        <w:spacing w:before="240" w:line="480" w:lineRule="auto"/>
+        <w:mirrorIndents/>
+        <w:rPr>
+          <w:rFonts w:ascii="Times New Roman" w:hAnsi="Times New Roman" w:cs="Times New Roman"/>
+          <w:spacing w:val="-3"/>
+        </w:rPr>
+      </w:pPr>
+      <w:r>
+        <w:rPr>
+          <w:rFonts w:ascii="Times New Roman" w:hAnsi="Times New Roman" w:cs="Times New Roman"/>
+          <w:spacing w:val="-3"/>
+        </w:rPr>
+        <w:t>Missing Values Handling (drop rows with NA values)</w:t>
+      </w:r>
+    </w:p>
+    <w:p>
+      <w:pPr>
+        <w:pStyle w:val="ListParagraph"/>
+        <w:numPr>
+          <w:ilvl w:val="0"/>
+          <w:numId w:val="5"/>
+        </w:numPr>
+        <w:spacing w:before="240" w:line="480" w:lineRule="auto"/>
+        <w:mirrorIndents/>
+        <w:rPr>
+          <w:rFonts w:ascii="Times New Roman" w:hAnsi="Times New Roman" w:cs="Times New Roman"/>
+          <w:spacing w:val="-3"/>
+        </w:rPr>
+      </w:pPr>
+      <w:r>
+        <w:rPr>
+          <w:rFonts w:ascii="Times New Roman" w:hAnsi="Times New Roman" w:cs="Times New Roman"/>
+          <w:spacing w:val="-3"/>
+        </w:rPr>
+        <w:t>Drop unnecessary or irrelevant columns like Timestamp, Country</w:t>
+      </w:r>
+      <w:r>
+        <w:rPr>
+          <w:rFonts w:ascii="Times New Roman" w:hAnsi="Times New Roman" w:cs="Times New Roman"/>
+          <w:spacing w:val="-3"/>
+        </w:rPr>
+        <w:t xml:space="preserve">, </w:t>
+      </w:r>
+      <w:r>
+        <w:rPr>
+          <w:rFonts w:ascii="Times New Roman" w:hAnsi="Times New Roman" w:cs="Times New Roman"/>
+          <w:spacing w:val="-3"/>
+        </w:rPr>
+        <w:t xml:space="preserve">and </w:t>
+      </w:r>
+      <w:proofErr w:type="spellStart"/>
+      <w:r>
+        <w:rPr>
+          <w:rFonts w:ascii="Times New Roman" w:hAnsi="Times New Roman" w:cs="Times New Roman"/>
+          <w:spacing w:val="-3"/>
+        </w:rPr>
+        <w:t>Self_Employed</w:t>
+      </w:r>
+      <w:proofErr w:type="spellEnd"/>
+    </w:p>
+    <w:p>
+      <w:pPr>
+        <w:pStyle w:val="ListParagraph"/>
+        <w:numPr>
+          <w:ilvl w:val="0"/>
+          <w:numId w:val="5"/>
+        </w:numPr>
+        <w:spacing w:before="240" w:line="480" w:lineRule="auto"/>
+        <w:mirrorIndents/>
+        <w:rPr>
+          <w:rFonts w:ascii="Times New Roman" w:hAnsi="Times New Roman" w:cs="Times New Roman"/>
+          <w:spacing w:val="-3"/>
+        </w:rPr>
+      </w:pPr>
+      <w:r>
+        <w:rPr>
+          <w:rFonts w:ascii="Times New Roman" w:hAnsi="Times New Roman" w:cs="Times New Roman"/>
+          <w:spacing w:val="-3"/>
+        </w:rPr>
+        <w:t>Feature transformation for our categorical variables to numerical</w:t>
+      </w:r>
+    </w:p>
+    <w:p>
+      <w:pPr>
+        <w:pStyle w:val="ListParagraph"/>
+        <w:numPr>
+          <w:ilvl w:val="0"/>
+          <w:numId w:val="5"/>
+        </w:numPr>
+        <w:spacing w:before="240" w:line="480" w:lineRule="auto"/>
+        <w:mirrorIndents/>
+        <w:rPr>
+          <w:rFonts w:ascii="Times New Roman" w:hAnsi="Times New Roman" w:cs="Times New Roman"/>
+          <w:spacing w:val="-3"/>
+        </w:rPr>
+      </w:pPr>
+      <w:r>
+        <w:rPr>
+          <w:rFonts w:ascii="Times New Roman" w:hAnsi="Times New Roman" w:cs="Times New Roman"/>
+          <w:spacing w:val="-3"/>
+        </w:rPr>
+        <w:t>One-hot encoding</w:t>
+      </w:r>
+    </w:p>
+    <w:p>
+      <w:pPr>
+        <w:spacing w:before="240" w:line="480" w:lineRule="auto"/>
+        <w:ind w:firstLine="720"/>
+        <w:mirrorIndents/>
+        <w:rPr>
+          <w:rFonts w:ascii="Times New Roman" w:hAnsi="Times New Roman" w:cs="Times New Roman"/>
+          <w:spacing w:val="-3"/>
+        </w:rPr>
+      </w:pPr>
+      <w:r>
+        <w:rPr>
+          <w:rFonts w:ascii="Times New Roman" w:hAnsi="Times New Roman" w:cs="Times New Roman"/>
+          <w:spacing w:val="-3"/>
+        </w:rPr>
+        <w:t xml:space="preserve">It’s important to highlight key differences in our changed dataset versus the raw dataset we downloaded. </w:t>
+      </w:r>
+      <w:r>
+        <w:rPr>
+          <w:rFonts w:ascii="Times New Roman" w:hAnsi="Times New Roman" w:cs="Times New Roman"/>
+          <w:spacing w:val="-3"/>
+        </w:rPr>
+        <w:t>Most notably,</w:t>
+      </w:r>
+      <w:r>
+        <w:rPr>
+          <w:rFonts w:ascii="Times New Roman" w:hAnsi="Times New Roman" w:cs="Times New Roman"/>
+          <w:spacing w:val="-3"/>
+        </w:rPr>
+        <w:t xml:space="preserve"> the changes we made to the target variable of our models, “</w:t>
+      </w:r>
+      <w:proofErr w:type="spellStart"/>
+      <w:r>
+        <w:rPr>
+          <w:rFonts w:ascii="Times New Roman" w:hAnsi="Times New Roman" w:cs="Times New Roman"/>
+          <w:spacing w:val="-3"/>
+        </w:rPr>
+        <w:t>Growing_Stress</w:t>
+      </w:r>
+      <w:proofErr w:type="spellEnd"/>
+      <w:r>
+        <w:rPr>
+          <w:rFonts w:ascii="Times New Roman" w:hAnsi="Times New Roman" w:cs="Times New Roman"/>
+          <w:spacing w:val="-3"/>
+        </w:rPr>
+        <w:t xml:space="preserve">”. The variable has three different values: no, yes, and maybe. We </w:t>
+      </w:r>
+      <w:r>
+        <w:rPr>
+          <w:rFonts w:ascii="Times New Roman" w:hAnsi="Times New Roman" w:cs="Times New Roman"/>
+          <w:spacing w:val="-3"/>
+        </w:rPr>
+        <w:lastRenderedPageBreak/>
+        <w:t xml:space="preserve">first created a map to define the unique values with 0 representing no, 1 representing yes, and 2 representing maybe. We then removed the rows containing the response </w:t>
+      </w:r>
+      <w:r>
+        <w:rPr>
+          <w:rFonts w:ascii="Times New Roman" w:hAnsi="Times New Roman" w:cs="Times New Roman"/>
+          <w:spacing w:val="-3"/>
+        </w:rPr>
+        <w:t>“</w:t>
+      </w:r>
+      <w:r>
+        <w:rPr>
+          <w:rFonts w:ascii="Times New Roman" w:hAnsi="Times New Roman" w:cs="Times New Roman"/>
+          <w:spacing w:val="-3"/>
+        </w:rPr>
+        <w:t>maybe</w:t>
+      </w:r>
+      <w:r>
+        <w:rPr>
+          <w:rFonts w:ascii="Times New Roman" w:hAnsi="Times New Roman" w:cs="Times New Roman"/>
+          <w:spacing w:val="-3"/>
+        </w:rPr>
+        <w:t>”</w:t>
+      </w:r>
+      <w:r>
+        <w:rPr>
+          <w:rFonts w:ascii="Times New Roman" w:hAnsi="Times New Roman" w:cs="Times New Roman"/>
+          <w:spacing w:val="-3"/>
+        </w:rPr>
+        <w:t xml:space="preserve"> for our </w:t>
+      </w:r>
+      <w:r>
+        <w:rPr>
+          <w:rFonts w:ascii="Times New Roman" w:hAnsi="Times New Roman" w:cs="Times New Roman"/>
+          <w:spacing w:val="-3"/>
+        </w:rPr>
+        <w:t>“</w:t>
+      </w:r>
+      <w:r>
+        <w:rPr>
+          <w:rFonts w:ascii="Times New Roman" w:hAnsi="Times New Roman" w:cs="Times New Roman"/>
+          <w:spacing w:val="-3"/>
+        </w:rPr>
+        <w:t>growing stress</w:t>
+      </w:r>
+      <w:r>
+        <w:rPr>
+          <w:rFonts w:ascii="Times New Roman" w:hAnsi="Times New Roman" w:cs="Times New Roman"/>
+          <w:spacing w:val="-3"/>
+        </w:rPr>
+        <w:t xml:space="preserve">” </w:t>
+      </w:r>
+      <w:r>
+        <w:rPr>
+          <w:rFonts w:ascii="Times New Roman" w:hAnsi="Times New Roman" w:cs="Times New Roman"/>
+          <w:spacing w:val="-3"/>
+        </w:rPr>
+        <w:t>variable to make outcomes for this variable binary.</w:t>
+      </w:r>
+      <w:r>
+        <w:rPr>
+          <w:rFonts w:ascii="Times New Roman" w:hAnsi="Times New Roman" w:cs="Times New Roman"/>
+          <w:spacing w:val="-3"/>
+        </w:rPr>
+        <w:t xml:space="preserve"> </w:t>
+      </w:r>
+    </w:p>
+    <w:p>
+      <w:pPr>
+        <w:spacing w:before="240" w:line="480" w:lineRule="auto"/>
+        <w:ind w:firstLine="720"/>
+        <w:mirrorIndents/>
+        <w:rPr>
+          <w:rFonts w:ascii="Times New Roman" w:hAnsi="Times New Roman" w:cs="Times New Roman"/>
+          <w:spacing w:val="-3"/>
+        </w:rPr>
+      </w:pPr>
+      <w:r>
+        <w:rPr>
+          <w:rFonts w:ascii="Times New Roman" w:hAnsi="Times New Roman" w:cs="Times New Roman"/>
+          <w:spacing w:val="-3"/>
+        </w:rPr>
+        <w:t xml:space="preserve">After making these changes, we began EDA to gain a basic level understanding of our data. </w:t>
       </w:r>
     </w:p>
     <w:p>
@@ -1562,8 +1980,26 @@
         <w:jc w:val="both"/>
         <w:rPr>
           <w:rFonts w:ascii="Times New Roman" w:hAnsi="Times New Roman" w:cs="Times New Roman"/>
-        </w:rPr>
-      </w:pPr>
+          <w:b/>
+          <w:bCs/>
+          <w:i/>
+          <w:iCs/>
+          <w:color w:val="0F4761" w:themeColor="accent1" w:themeShade="BF"/>
+          <w:shd w:val="clear" w:color="auto" w:fill="FFFFFF"/>
+        </w:rPr>
+      </w:pPr>
+      <w:r>
+        <w:rPr>
+          <w:rFonts w:ascii="Times New Roman" w:hAnsi="Times New Roman" w:cs="Times New Roman"/>
+          <w:b/>
+          <w:bCs/>
+          <w:i/>
+          <w:iCs/>
+          <w:color w:val="0F4761" w:themeColor="accent1" w:themeShade="BF"/>
+          <w:shd w:val="clear" w:color="auto" w:fill="FFFFFF"/>
+        </w:rPr>
+        <w:t>Task 2. Exploratory Data Analysis and Data Visualization</w:t>
+      </w:r>
     </w:p>
     <w:p>
       <w:pPr>
@@ -1572,25 +2008,19 @@
         <w:jc w:val="both"/>
         <w:rPr>
           <w:rFonts w:ascii="Times New Roman" w:hAnsi="Times New Roman" w:cs="Times New Roman"/>
-          <w:b/>
-          <w:bCs/>
-          <w:i/>
-          <w:iCs/>
-          <w:color w:val="0F4761" w:themeColor="accent1" w:themeShade="BF"/>
-          <w:shd w:val="clear" w:color="auto" w:fill="FFFFFF"/>
-        </w:rPr>
-      </w:pPr>
-      <w:r>
-        <w:rPr>
-          <w:rFonts w:ascii="Times New Roman" w:hAnsi="Times New Roman" w:cs="Times New Roman"/>
-          <w:b/>
-          <w:bCs/>
-          <w:i/>
-          <w:iCs/>
-          <w:color w:val="0F4761" w:themeColor="accent1" w:themeShade="BF"/>
-          <w:shd w:val="clear" w:color="auto" w:fill="FFFFFF"/>
-        </w:rPr>
-        <w:t>Task 2. Exploratory Data Analysis and Data Visualization</w:t>
+        </w:rPr>
+      </w:pPr>
+      <w:r>
+        <w:rPr>
+          <w:rFonts w:ascii="Times New Roman" w:hAnsi="Times New Roman" w:cs="Times New Roman"/>
+        </w:rPr>
+        <w:t xml:space="preserve">We will </w:t>
+      </w:r>
+      <w:r>
+        <w:rPr>
+          <w:rFonts w:ascii="Times New Roman" w:hAnsi="Times New Roman" w:cs="Times New Roman"/>
+        </w:rPr>
+        <w:t>conduct exploratory data analysis to identify key trends, relationships, and distributions in the dataset.</w:t>
       </w:r>
     </w:p>
     <w:p>
@@ -1600,19 +2030,126 @@
         <w:jc w:val="both"/>
         <w:rPr>
           <w:rFonts w:ascii="Times New Roman" w:hAnsi="Times New Roman" w:cs="Times New Roman"/>
-        </w:rPr>
-      </w:pPr>
-      <w:r>
-        <w:rPr>
-          <w:rFonts w:ascii="Times New Roman" w:hAnsi="Times New Roman" w:cs="Times New Roman"/>
-        </w:rPr>
-        <w:t xml:space="preserve">We will </w:t>
-      </w:r>
-      <w:r>
-        <w:rPr>
-          <w:rFonts w:ascii="Times New Roman" w:hAnsi="Times New Roman" w:cs="Times New Roman"/>
-        </w:rPr>
-        <w:t>conduct exploratory data analysis to identify key trends, relationships, and distributions in the dataset.</w:t>
+          <w:b/>
+          <w:bCs/>
+          <w:i/>
+          <w:iCs/>
+          <w:color w:val="0F4761" w:themeColor="accent1" w:themeShade="BF"/>
+          <w:shd w:val="clear" w:color="auto" w:fill="FFFFFF"/>
+        </w:rPr>
+      </w:pPr>
+      <w:r>
+        <w:rPr>
+          <w:rFonts w:ascii="Times New Roman" w:hAnsi="Times New Roman" w:cs="Times New Roman"/>
+          <w:b/>
+          <w:bCs/>
+          <w:i/>
+          <w:iCs/>
+          <w:color w:val="0F4761" w:themeColor="accent1" w:themeShade="BF"/>
+          <w:shd w:val="clear" w:color="auto" w:fill="FFFFFF"/>
+        </w:rPr>
+        <w:t xml:space="preserve">Task </w:t>
+      </w:r>
+      <w:r>
+        <w:rPr>
+          <w:rFonts w:ascii="Times New Roman" w:hAnsi="Times New Roman" w:cs="Times New Roman"/>
+          <w:b/>
+          <w:bCs/>
+          <w:i/>
+          <w:iCs/>
+          <w:color w:val="0F4761" w:themeColor="accent1" w:themeShade="BF"/>
+          <w:shd w:val="clear" w:color="auto" w:fill="FFFFFF"/>
+        </w:rPr>
+        <w:t>3</w:t>
+      </w:r>
+      <w:r>
+        <w:rPr>
+          <w:rFonts w:ascii="Times New Roman" w:hAnsi="Times New Roman" w:cs="Times New Roman"/>
+          <w:b/>
+          <w:bCs/>
+          <w:i/>
+          <w:iCs/>
+          <w:color w:val="0F4761" w:themeColor="accent1" w:themeShade="BF"/>
+          <w:shd w:val="clear" w:color="auto" w:fill="FFFFFF"/>
+        </w:rPr>
+        <w:t xml:space="preserve">. </w:t>
+      </w:r>
+      <w:r>
+        <w:rPr>
+          <w:rFonts w:ascii="Times New Roman" w:hAnsi="Times New Roman" w:cs="Times New Roman"/>
+          <w:b/>
+          <w:bCs/>
+          <w:i/>
+          <w:iCs/>
+          <w:color w:val="0F4761" w:themeColor="accent1" w:themeShade="BF"/>
+          <w:shd w:val="clear" w:color="auto" w:fill="FFFFFF"/>
+        </w:rPr>
+        <w:t>Modeling and Evaluation</w:t>
+      </w:r>
+    </w:p>
+    <w:p>
+      <w:pPr>
+        <w:spacing w:before="240" w:line="480" w:lineRule="auto"/>
+        <w:ind w:firstLine="720"/>
+        <w:mirrorIndents/>
+        <w:jc w:val="both"/>
+        <w:rPr>
+          <w:rFonts w:ascii="Times New Roman" w:hAnsi="Times New Roman" w:cs="Times New Roman"/>
+        </w:rPr>
+      </w:pPr>
+      <w:r>
+        <w:rPr>
+          <w:rFonts w:ascii="Times New Roman" w:hAnsi="Times New Roman" w:cs="Times New Roman"/>
+        </w:rPr>
+        <w:t>V</w:t>
+      </w:r>
+      <w:r>
+        <w:rPr>
+          <w:rFonts w:ascii="Times New Roman" w:hAnsi="Times New Roman" w:cs="Times New Roman"/>
+        </w:rPr>
+        <w:t xml:space="preserve">arious classification models </w:t>
+      </w:r>
+      <w:r>
+        <w:rPr>
+          <w:rFonts w:ascii="Times New Roman" w:hAnsi="Times New Roman" w:cs="Times New Roman"/>
+        </w:rPr>
+        <w:t xml:space="preserve">will be employed, including </w:t>
+      </w:r>
+      <w:r>
+        <w:rPr>
+          <w:rFonts w:ascii="Times New Roman" w:hAnsi="Times New Roman" w:cs="Times New Roman"/>
+        </w:rPr>
+        <w:t xml:space="preserve">Logistic Regression, SVM, KNN, </w:t>
+      </w:r>
+      <w:r>
+        <w:rPr>
+          <w:rFonts w:ascii="Times New Roman" w:hAnsi="Times New Roman" w:cs="Times New Roman"/>
+        </w:rPr>
+        <w:t xml:space="preserve">and </w:t>
+      </w:r>
+      <w:r>
+        <w:rPr>
+          <w:rFonts w:ascii="Times New Roman" w:hAnsi="Times New Roman" w:cs="Times New Roman"/>
+        </w:rPr>
+        <w:t>Random Forest,</w:t>
+      </w:r>
+      <w:r>
+        <w:rPr>
+          <w:rFonts w:ascii="Times New Roman" w:hAnsi="Times New Roman" w:cs="Times New Roman"/>
+        </w:rPr>
+        <w:t xml:space="preserve"> </w:t>
+      </w:r>
+      <w:r>
+        <w:rPr>
+          <w:rFonts w:ascii="Times New Roman" w:hAnsi="Times New Roman" w:cs="Times New Roman"/>
+        </w:rPr>
+        <w:t>to assess the impact of identified factors on mental health outcomes.</w:t>
+      </w:r>
+      <w:r>
+        <w:rPr>
+          <w:rFonts w:ascii="Times New Roman" w:hAnsi="Times New Roman" w:cs="Times New Roman"/>
+        </w:rPr>
+        <w:t xml:space="preserve"> By doing so, we aim to answer the SMART questions we developed at the start of this project. </w:t>
       </w:r>
     </w:p>
     <w:p>
@@ -1622,119 +2159,13 @@
         <w:jc w:val="both"/>
         <w:rPr>
           <w:rFonts w:ascii="Times New Roman" w:hAnsi="Times New Roman" w:cs="Times New Roman"/>
-          <w:b/>
-          <w:bCs/>
-          <w:i/>
-          <w:iCs/>
-          <w:color w:val="0F4761" w:themeColor="accent1" w:themeShade="BF"/>
-          <w:shd w:val="clear" w:color="auto" w:fill="FFFFFF"/>
-        </w:rPr>
-      </w:pPr>
-      <w:r>
-        <w:rPr>
-          <w:rFonts w:ascii="Times New Roman" w:hAnsi="Times New Roman" w:cs="Times New Roman"/>
-          <w:b/>
-          <w:bCs/>
-          <w:i/>
-          <w:iCs/>
-          <w:color w:val="0F4761" w:themeColor="accent1" w:themeShade="BF"/>
-          <w:shd w:val="clear" w:color="auto" w:fill="FFFFFF"/>
-        </w:rPr>
-        <w:t xml:space="preserve">Task </w:t>
-      </w:r>
-      <w:r>
-        <w:rPr>
-          <w:rFonts w:ascii="Times New Roman" w:hAnsi="Times New Roman" w:cs="Times New Roman"/>
-          <w:b/>
-          <w:bCs/>
-          <w:i/>
-          <w:iCs/>
-          <w:color w:val="0F4761" w:themeColor="accent1" w:themeShade="BF"/>
-          <w:shd w:val="clear" w:color="auto" w:fill="FFFFFF"/>
-        </w:rPr>
-        <w:t>3</w:t>
-      </w:r>
-      <w:r>
-        <w:rPr>
-          <w:rFonts w:ascii="Times New Roman" w:hAnsi="Times New Roman" w:cs="Times New Roman"/>
-          <w:b/>
-          <w:bCs/>
-          <w:i/>
-          <w:iCs/>
-          <w:color w:val="0F4761" w:themeColor="accent1" w:themeShade="BF"/>
-          <w:shd w:val="clear" w:color="auto" w:fill="FFFFFF"/>
-        </w:rPr>
-        <w:t xml:space="preserve">. </w:t>
-      </w:r>
-      <w:r>
-        <w:rPr>
-          <w:rFonts w:ascii="Times New Roman" w:hAnsi="Times New Roman" w:cs="Times New Roman"/>
-          <w:b/>
-          <w:bCs/>
-          <w:i/>
-          <w:iCs/>
-          <w:color w:val="0F4761" w:themeColor="accent1" w:themeShade="BF"/>
-          <w:shd w:val="clear" w:color="auto" w:fill="FFFFFF"/>
-        </w:rPr>
-        <w:t>Modeling and Evaluation</w:t>
-      </w:r>
-    </w:p>
-    <w:p>
-      <w:pPr>
-        <w:spacing w:before="240" w:line="480" w:lineRule="auto"/>
-        <w:mirrorIndents/>
-        <w:jc w:val="both"/>
-        <w:rPr>
-          <w:rFonts w:ascii="Times New Roman" w:hAnsi="Times New Roman" w:cs="Times New Roman"/>
-        </w:rPr>
-      </w:pPr>
-      <w:r>
-        <w:rPr>
-          <w:rFonts w:ascii="Times New Roman" w:hAnsi="Times New Roman" w:cs="Times New Roman"/>
-        </w:rPr>
-        <w:t>V</w:t>
-      </w:r>
-      <w:r>
-        <w:rPr>
-          <w:rFonts w:ascii="Times New Roman" w:hAnsi="Times New Roman" w:cs="Times New Roman"/>
-        </w:rPr>
-        <w:t xml:space="preserve">arious classification models </w:t>
-      </w:r>
-      <w:r>
-        <w:rPr>
-          <w:rFonts w:ascii="Times New Roman" w:hAnsi="Times New Roman" w:cs="Times New Roman"/>
-        </w:rPr>
-        <w:t xml:space="preserve">will be employed, including </w:t>
-      </w:r>
-      <w:r>
-        <w:rPr>
-          <w:rFonts w:ascii="Times New Roman" w:hAnsi="Times New Roman" w:cs="Times New Roman"/>
-        </w:rPr>
-        <w:t xml:space="preserve">Logistic Regression, SVM, KNN, </w:t>
-      </w:r>
-      <w:r>
-        <w:rPr>
-          <w:rFonts w:ascii="Times New Roman" w:hAnsi="Times New Roman" w:cs="Times New Roman"/>
-        </w:rPr>
-        <w:t xml:space="preserve">and </w:t>
-      </w:r>
-      <w:r>
-        <w:rPr>
-          <w:rFonts w:ascii="Times New Roman" w:hAnsi="Times New Roman" w:cs="Times New Roman"/>
-        </w:rPr>
-        <w:t>Random Forest,</w:t>
-      </w:r>
-      <w:r>
-        <w:rPr>
-          <w:rFonts w:ascii="Times New Roman" w:hAnsi="Times New Roman" w:cs="Times New Roman"/>
-        </w:rPr>
-        <w:t xml:space="preserve"> </w:t>
-      </w:r>
-      <w:r>
-        <w:rPr>
-          <w:rFonts w:ascii="Times New Roman" w:hAnsi="Times New Roman" w:cs="Times New Roman"/>
-        </w:rPr>
-        <w:t>to assess the impact of identified factors on mental health outcomes.</w:t>
+        </w:rPr>
+      </w:pPr>
+      <w:r>
+        <w:rPr>
+          <w:rFonts w:ascii="Times New Roman" w:hAnsi="Times New Roman" w:cs="Times New Roman"/>
+        </w:rPr>
+        <w:tab/>
       </w:r>
     </w:p>
     <w:p>
@@ -1756,7 +2187,6 @@
           <w:color w:val="0F4761" w:themeColor="accent1" w:themeShade="BF"/>
           <w:shd w:val="clear" w:color="auto" w:fill="FFFFFF"/>
         </w:rPr>
-        <w:lastRenderedPageBreak/>
         <w:t>Results</w:t>
       </w:r>
     </w:p>
@@ -1784,19 +2214,63 @@
     <w:p>
       <w:pPr>
         <w:spacing w:line="480" w:lineRule="auto"/>
-        <w:rPr>
-          <w:rFonts w:ascii="Times New Roman" w:hAnsi="Times New Roman" w:cs="Times New Roman"/>
-          <w:color w:val="000000" w:themeColor="text1"/>
-          <w:shd w:val="clear" w:color="auto" w:fill="FFFFFF"/>
-        </w:rPr>
-      </w:pPr>
-      <w:r>
-        <w:rPr>
-          <w:rFonts w:ascii="Times New Roman" w:hAnsi="Times New Roman" w:cs="Times New Roman"/>
-          <w:color w:val="000000" w:themeColor="text1"/>
-          <w:shd w:val="clear" w:color="auto" w:fill="FFFFFF"/>
-        </w:rPr>
-        <w:t xml:space="preserve">In our dataset, students had the second-highest proportion of survey responses that indicated experiencing feelings of growing stress. To add to this, we found this would be an interesting question to gain insight into since we’re students. By first doing EDA and statistical testing, we found growing stress was not statistically independent from our growing stress target variable. After discovering so, we moved forward to try and observe any correlation between growing stress and other variables for the students in our dataset. To our surprise, our variables had a weak correlation between growing stress and our other variables.  The strongest correlation is -0.14 between “changes_habits” and our target variable. So moving forward in trying to answer this question, we used logistic regression modeling. </w:t>
+        <w:ind w:firstLine="720"/>
+        <w:rPr>
+          <w:rFonts w:ascii="Times New Roman" w:hAnsi="Times New Roman" w:cs="Times New Roman"/>
+          <w:color w:val="000000" w:themeColor="text1"/>
+          <w:shd w:val="clear" w:color="auto" w:fill="FFFFFF"/>
+        </w:rPr>
+      </w:pPr>
+      <w:r>
+        <w:rPr>
+          <w:rFonts w:ascii="Times New Roman" w:hAnsi="Times New Roman" w:cs="Times New Roman"/>
+          <w:color w:val="000000" w:themeColor="text1"/>
+          <w:shd w:val="clear" w:color="auto" w:fill="FFFFFF"/>
+        </w:rPr>
+        <w:t xml:space="preserve">In our dataset, students had the second-highest proportion of survey responses that indicated experiencing feelings of growing stress. To add to this, we found this would be an interesting question to gain insight into since we’re students. By first doing EDA and statistical testing, we found growing stress was not statistically independent from our growing stress target variable. After discovering so, we moved forward to try and observe any correlation between growing stress and other variables for the students in our dataset. To our surprise, our variables had a weak correlation between growing stress and our other variables.  The strongest correlation </w:t>
+      </w:r>
+      <w:r>
+        <w:rPr>
+          <w:rFonts w:ascii="Times New Roman" w:hAnsi="Times New Roman" w:cs="Times New Roman"/>
+          <w:color w:val="000000" w:themeColor="text1"/>
+          <w:shd w:val="clear" w:color="auto" w:fill="FFFFFF"/>
+        </w:rPr>
+        <w:lastRenderedPageBreak/>
+        <w:t>is</w:t>
+      </w:r>
+      <w:r>
+        <w:rPr>
+          <w:rFonts w:ascii="Times New Roman" w:hAnsi="Times New Roman" w:cs="Times New Roman"/>
+          <w:color w:val="000000" w:themeColor="text1"/>
+          <w:shd w:val="clear" w:color="auto" w:fill="FFFFFF"/>
+        </w:rPr>
+        <w:t xml:space="preserve"> -</w:t>
+      </w:r>
+      <w:r>
+        <w:rPr>
+          <w:rFonts w:ascii="Times New Roman" w:hAnsi="Times New Roman" w:cs="Times New Roman"/>
+          <w:color w:val="000000" w:themeColor="text1"/>
+          <w:shd w:val="clear" w:color="auto" w:fill="FFFFFF"/>
+        </w:rPr>
+        <w:t>0.14 between “</w:t>
+      </w:r>
+      <w:proofErr w:type="spellStart"/>
+      <w:r>
+        <w:rPr>
+          <w:rFonts w:ascii="Times New Roman" w:hAnsi="Times New Roman" w:cs="Times New Roman"/>
+          <w:color w:val="000000" w:themeColor="text1"/>
+          <w:shd w:val="clear" w:color="auto" w:fill="FFFFFF"/>
+        </w:rPr>
+        <w:t>changes_habits</w:t>
+      </w:r>
+      <w:proofErr w:type="spellEnd"/>
+      <w:r>
+        <w:rPr>
+          <w:rFonts w:ascii="Times New Roman" w:hAnsi="Times New Roman" w:cs="Times New Roman"/>
+          <w:color w:val="000000" w:themeColor="text1"/>
+          <w:shd w:val="clear" w:color="auto" w:fill="FFFFFF"/>
+        </w:rPr>
+        <w:t xml:space="preserve">” and our target variable. So moving forward in trying to answer this question, we used logistic regression modeling. </w:t>
       </w:r>
     </w:p>
     <w:p>
@@ -1842,7 +2316,38 @@
           <w:shd w:val="clear" w:color="auto" w:fill="FFFFFF"/>
         </w:rPr>
         <w:tab/>
-        <w:t xml:space="preserve">From this, we conclude days indoors, gender, mood swings, and social weakness being the top five factors that impact growing stress for students. Of these variables, only changes habits and gender had an inverse relationship with growing stress. </w:t>
+      </w:r>
+      <w:r>
+        <w:rPr>
+          <w:rFonts w:ascii="Times New Roman" w:hAnsi="Times New Roman" w:cs="Times New Roman"/>
+          <w:color w:val="000000" w:themeColor="text1"/>
+          <w:shd w:val="clear" w:color="auto" w:fill="FFFFFF"/>
+        </w:rPr>
+        <w:t>However</w:t>
+      </w:r>
+      <w:r>
+        <w:rPr>
+          <w:rFonts w:ascii="Times New Roman" w:hAnsi="Times New Roman" w:cs="Times New Roman"/>
+          <w:color w:val="000000" w:themeColor="text1"/>
+          <w:shd w:val="clear" w:color="auto" w:fill="FFFFFF"/>
+        </w:rPr>
+        <w:t>,</w:t>
+      </w:r>
+      <w:r>
+        <w:rPr>
+          <w:rFonts w:ascii="Times New Roman" w:hAnsi="Times New Roman" w:cs="Times New Roman"/>
+          <w:color w:val="000000" w:themeColor="text1"/>
+          <w:shd w:val="clear" w:color="auto" w:fill="FFFFFF"/>
+        </w:rPr>
+        <w:t xml:space="preserve"> we were able to use this logistic regression model to derive feature importance for our target variable in this subset of data focused on just students. W</w:t>
+      </w:r>
+      <w:r>
+        <w:rPr>
+          <w:rFonts w:ascii="Times New Roman" w:hAnsi="Times New Roman" w:cs="Times New Roman"/>
+          <w:color w:val="000000" w:themeColor="text1"/>
+          <w:shd w:val="clear" w:color="auto" w:fill="FFFFFF"/>
+        </w:rPr>
+        <w:t xml:space="preserve">e conclude days indoors, gender, mood swings, and social weakness being the top five factors that impact growing stress for students. Of these variables, only changes habits and gender had an inverse relationship with growing stress. </w:t>
       </w:r>
     </w:p>
     <w:p>
@@ -1902,7 +2407,11 @@
         </w:rPr>
       </w:pPr>
       <w:r>
-        <w:t>In conclusion, the top five factors contributing to growing stress across all occupations include Mental Health History, Days Indoors, Work Interest, Mood Swings, and Changes in Habits. For students, the primary stressors are Changes in Habits, Days Indoors, Gender, Mood Swings, and Social Weakness. Individuals with a family history of mental health issues may be more likely to recognize their symptoms or seek treatment. To mitigate stress, it is important across all sectors to spend more time outdoors, acknowledge stress when experiencing changes in habits or frequent mood swings, and seek treatment when symptoms arise. The negative relationship between growing stress and treatment underscores the critical need to address stress proactively.</w:t>
+        <w:t xml:space="preserve">In conclusion, the top five factors contributing to growing stress across all occupations include Mental Health History, Days Indoors, Work Interest, Mood Swings, and Changes in Habits. For students, the primary stressors are Changes in Habits, Days Indoors, Gender, Mood Swings, and Social Weakness. Individuals with a family history of mental health issues may be </w:t>
+      </w:r>
+      <w:r>
+        <w:lastRenderedPageBreak/>
+        <w:t>more likely to recognize their symptoms or seek treatment. To mitigate stress, it is important across all sectors to spend more time outdoors, acknowledge stress when experiencing changes in habits or frequent mood swings, and seek treatment when symptoms arise. The negative relationship between growing stress and treatment underscores the critical need to address stress proactively.</w:t>
       </w:r>
     </w:p>
     <w:p>
@@ -2102,6 +2611,7 @@
         <w:t xml:space="preserve">Git Repository: </w:t>
       </w:r>
       <w:hyperlink r:id="rId8" w:history="1">
+        <w:proofErr w:type="spellStart"/>
         <w:r>
           <w:rPr>
             <w:rStyle w:val="Hyperlink"/>
@@ -2110,6 +2620,7 @@
           </w:rPr>
           <w:t>github</w:t>
         </w:r>
+        <w:proofErr w:type="spellEnd"/>
       </w:hyperlink>
     </w:p>
     <w:sectPr>
@@ -2125,6 +2636,178 @@
 <file path=word/numbering.xml><?xml version="1.0" encoding="utf-8"?>
 <w:numbering xmlns:wpc="http://schemas.microsoft.com/office/word/2010/wordprocessingCanvas" xmlns:cx="http://schemas.microsoft.com/office/drawing/2014/chartex" xmlns:cx1="http://schemas.microsoft.com/office/drawing/2015/9/8/chartex" xmlns:cx2="http://schemas.microsoft.com/office/drawing/2015/10/21/chartex" xmlns:cx3="http://schemas.microsoft.com/office/drawing/2016/5/9/chartex" xmlns:cx4="http://schemas.microsoft.com/office/drawing/2016/5/10/chartex" xmlns:cx5="http://schemas.microsoft.com/office/drawing/2016/5/11/chartex" xmlns:cx6="http://schemas.microsoft.com/office/drawing/2016/5/12/chartex" xmlns:cx7="http://schemas.microsoft.com/office/drawing/2016/5/13/chartex" xmlns:cx8="http://schemas.microsoft.com/office/drawing/2016/5/14/chartex" xmlns:mc="http://schemas.openxmlformats.org/markup-compatibility/2006" xmlns:aink="http://schemas.microsoft.com/office/drawing/2016/ink" xmlns:am3d="http://schemas.microsoft.com/office/drawing/2017/model3d" xmlns:o="urn:schemas-microsoft-com:office:office" xmlns:oel="http://schemas.microsoft.com/office/2019/extlst" xmlns:r="http://schemas.openxmlformats.org/officeDocument/2006/relationships" xmlns:m="http://schemas.openxmlformats.org/officeDocument/2006/math" xmlns:v="urn:schemas-microsoft-com:vml" xmlns:wp14="http://schemas.microsoft.com/office/word/2010/wordprocessingDrawing" xmlns:wp="http://schemas.openxmlformats.org/drawingml/2006/wordprocessingDrawing" xmlns:w10="urn:schemas-microsoft-com:office:word" xmlns:w="http://schemas.openxmlformats.org/wordprocessingml/2006/main" xmlns:w14="http://schemas.microsoft.com/office/word/2010/wordml" xmlns:w15="http://schemas.microsoft.com/office/word/2012/wordml" xmlns:w16cex="http://schemas.microsoft.com/office/word/2018/wordml/cex" xmlns:w16cid="http://schemas.microsoft.com/office/word/2016/wordml/cid" xmlns:w16="http://schemas.microsoft.com/office/word/2018/wordml" xmlns:w16du="http://schemas.microsoft.com/office/word/2023/wordml/word16du" xmlns:w16sdtdh="http://schemas.microsoft.com/office/word/2020/wordml/sdtdatahash" xmlns:w16se="http://schemas.microsoft.com/office/word/2015/wordml/symex" xmlns:wpg="http://schemas.microsoft.com/office/word/2010/wordprocessingGroup" xmlns:wpi="http://schemas.microsoft.com/office/word/2010/wordprocessingInk" xmlns:wne="http://schemas.microsoft.com/office/word/2006/wordml" xmlns:wps="http://schemas.microsoft.com/office/word/2010/wordprocessingShape" mc:Ignorable="w14 w15 w16se w16cid w16 w16cex w16sdtdh w16du wp14">
   <w:abstractNum w:abstractNumId="0" w15:restartNumberingAfterBreak="0">
+    <w:nsid w:val="08B95480"/>
+    <w:multiLevelType w:val="hybridMultilevel"/>
+    <w:tmpl w:val="DF901DA4"/>
+    <w:lvl w:ilvl="0" w:tplc="0409000F">
+      <w:start w:val="1"/>
+      <w:numFmt w:val="decimal"/>
+      <w:lvlText w:val="%1."/>
+      <w:lvlJc w:val="left"/>
+      <w:pPr>
+        <w:ind w:left="1080" w:hanging="360"/>
+      </w:pPr>
+    </w:lvl>
+    <w:lvl w:ilvl="1" w:tplc="04090019">
+      <w:start w:val="1"/>
+      <w:numFmt w:val="lowerLetter"/>
+      <w:lvlText w:val="%2."/>
+      <w:lvlJc w:val="left"/>
+      <w:pPr>
+        <w:ind w:left="1800" w:hanging="360"/>
+      </w:pPr>
+    </w:lvl>
+    <w:lvl w:ilvl="2" w:tplc="0409001B" w:tentative="1">
+      <w:start w:val="1"/>
+      <w:numFmt w:val="lowerRoman"/>
+      <w:lvlText w:val="%3."/>
+      <w:lvlJc w:val="right"/>
+      <w:pPr>
+        <w:ind w:left="2520" w:hanging="180"/>
+      </w:pPr>
+    </w:lvl>
+    <w:lvl w:ilvl="3" w:tplc="0409000F" w:tentative="1">
+      <w:start w:val="1"/>
+      <w:numFmt w:val="decimal"/>
+      <w:lvlText w:val="%4."/>
+      <w:lvlJc w:val="left"/>
+      <w:pPr>
+        <w:ind w:left="3240" w:hanging="360"/>
+      </w:pPr>
+    </w:lvl>
+    <w:lvl w:ilvl="4" w:tplc="04090019" w:tentative="1">
+      <w:start w:val="1"/>
+      <w:numFmt w:val="lowerLetter"/>
+      <w:lvlText w:val="%5."/>
+      <w:lvlJc w:val="left"/>
+      <w:pPr>
+        <w:ind w:left="3960" w:hanging="360"/>
+      </w:pPr>
+    </w:lvl>
+    <w:lvl w:ilvl="5" w:tplc="0409001B" w:tentative="1">
+      <w:start w:val="1"/>
+      <w:numFmt w:val="lowerRoman"/>
+      <w:lvlText w:val="%6."/>
+      <w:lvlJc w:val="right"/>
+      <w:pPr>
+        <w:ind w:left="4680" w:hanging="180"/>
+      </w:pPr>
+    </w:lvl>
+    <w:lvl w:ilvl="6" w:tplc="0409000F" w:tentative="1">
+      <w:start w:val="1"/>
+      <w:numFmt w:val="decimal"/>
+      <w:lvlText w:val="%7."/>
+      <w:lvlJc w:val="left"/>
+      <w:pPr>
+        <w:ind w:left="5400" w:hanging="360"/>
+      </w:pPr>
+    </w:lvl>
+    <w:lvl w:ilvl="7" w:tplc="04090019" w:tentative="1">
+      <w:start w:val="1"/>
+      <w:numFmt w:val="lowerLetter"/>
+      <w:lvlText w:val="%8."/>
+      <w:lvlJc w:val="left"/>
+      <w:pPr>
+        <w:ind w:left="6120" w:hanging="360"/>
+      </w:pPr>
+    </w:lvl>
+    <w:lvl w:ilvl="8" w:tplc="0409001B" w:tentative="1">
+      <w:start w:val="1"/>
+      <w:numFmt w:val="lowerRoman"/>
+      <w:lvlText w:val="%9."/>
+      <w:lvlJc w:val="right"/>
+      <w:pPr>
+        <w:ind w:left="6840" w:hanging="180"/>
+      </w:pPr>
+    </w:lvl>
+  </w:abstractNum>
+  <w:abstractNum w:abstractNumId="1" w15:restartNumberingAfterBreak="0">
+    <w:nsid w:val="0A55076D"/>
+    <w:multiLevelType w:val="hybridMultilevel"/>
+    <w:tmpl w:val="09568618"/>
+    <w:lvl w:ilvl="0" w:tplc="0409000F">
+      <w:start w:val="1"/>
+      <w:numFmt w:val="decimal"/>
+      <w:lvlText w:val="%1."/>
+      <w:lvlJc w:val="left"/>
+      <w:pPr>
+        <w:ind w:left="2160" w:hanging="360"/>
+      </w:pPr>
+    </w:lvl>
+    <w:lvl w:ilvl="1" w:tplc="04090019">
+      <w:start w:val="1"/>
+      <w:numFmt w:val="lowerLetter"/>
+      <w:lvlText w:val="%2."/>
+      <w:lvlJc w:val="left"/>
+      <w:pPr>
+        <w:ind w:left="2880" w:hanging="360"/>
+      </w:pPr>
+    </w:lvl>
+    <w:lvl w:ilvl="2" w:tplc="0409001B" w:tentative="1">
+      <w:start w:val="1"/>
+      <w:numFmt w:val="lowerRoman"/>
+      <w:lvlText w:val="%3."/>
+      <w:lvlJc w:val="right"/>
+      <w:pPr>
+        <w:ind w:left="3600" w:hanging="180"/>
+      </w:pPr>
+    </w:lvl>
+    <w:lvl w:ilvl="3" w:tplc="0409000F" w:tentative="1">
+      <w:start w:val="1"/>
+      <w:numFmt w:val="decimal"/>
+      <w:lvlText w:val="%4."/>
+      <w:lvlJc w:val="left"/>
+      <w:pPr>
+        <w:ind w:left="4320" w:hanging="360"/>
+      </w:pPr>
+    </w:lvl>
+    <w:lvl w:ilvl="4" w:tplc="04090019" w:tentative="1">
+      <w:start w:val="1"/>
+      <w:numFmt w:val="lowerLetter"/>
+      <w:lvlText w:val="%5."/>
+      <w:lvlJc w:val="left"/>
+      <w:pPr>
+        <w:ind w:left="5040" w:hanging="360"/>
+      </w:pPr>
+    </w:lvl>
+    <w:lvl w:ilvl="5" w:tplc="0409001B" w:tentative="1">
+      <w:start w:val="1"/>
+      <w:numFmt w:val="lowerRoman"/>
+      <w:lvlText w:val="%6."/>
+      <w:lvlJc w:val="right"/>
+      <w:pPr>
+        <w:ind w:left="5760" w:hanging="180"/>
+      </w:pPr>
+    </w:lvl>
+    <w:lvl w:ilvl="6" w:tplc="0409000F" w:tentative="1">
+      <w:start w:val="1"/>
+      <w:numFmt w:val="decimal"/>
+      <w:lvlText w:val="%7."/>
+      <w:lvlJc w:val="left"/>
+      <w:pPr>
+        <w:ind w:left="6480" w:hanging="360"/>
+      </w:pPr>
+    </w:lvl>
+    <w:lvl w:ilvl="7" w:tplc="04090019" w:tentative="1">
+      <w:start w:val="1"/>
+      <w:numFmt w:val="lowerLetter"/>
+      <w:lvlText w:val="%8."/>
+      <w:lvlJc w:val="left"/>
+      <w:pPr>
+        <w:ind w:left="7200" w:hanging="360"/>
+      </w:pPr>
+    </w:lvl>
+    <w:lvl w:ilvl="8" w:tplc="0409001B" w:tentative="1">
+      <w:start w:val="1"/>
+      <w:numFmt w:val="lowerRoman"/>
+      <w:lvlText w:val="%9."/>
+      <w:lvlJc w:val="right"/>
+      <w:pPr>
+        <w:ind w:left="7920" w:hanging="180"/>
+      </w:pPr>
+    </w:lvl>
+  </w:abstractNum>
+  <w:abstractNum w:abstractNumId="2" w15:restartNumberingAfterBreak="0">
     <w:nsid w:val="250C7355"/>
     <w:multiLevelType w:val="hybridMultilevel"/>
     <w:tmpl w:val="A89AD054"/>
@@ -2236,7 +2919,93 @@
       </w:rPr>
     </w:lvl>
   </w:abstractNum>
-  <w:abstractNum w:abstractNumId="1" w15:restartNumberingAfterBreak="0">
+  <w:abstractNum w:abstractNumId="3" w15:restartNumberingAfterBreak="0">
+    <w:nsid w:val="32C3335C"/>
+    <w:multiLevelType w:val="hybridMultilevel"/>
+    <w:tmpl w:val="3E50E83C"/>
+    <w:lvl w:ilvl="0" w:tplc="0409000F">
+      <w:start w:val="1"/>
+      <w:numFmt w:val="decimal"/>
+      <w:lvlText w:val="%1."/>
+      <w:lvlJc w:val="left"/>
+      <w:pPr>
+        <w:ind w:left="360" w:hanging="360"/>
+      </w:pPr>
+    </w:lvl>
+    <w:lvl w:ilvl="1" w:tplc="04090019" w:tentative="1">
+      <w:start w:val="1"/>
+      <w:numFmt w:val="lowerLetter"/>
+      <w:lvlText w:val="%2."/>
+      <w:lvlJc w:val="left"/>
+      <w:pPr>
+        <w:ind w:left="1080" w:hanging="360"/>
+      </w:pPr>
+    </w:lvl>
+    <w:lvl w:ilvl="2" w:tplc="0409001B" w:tentative="1">
+      <w:start w:val="1"/>
+      <w:numFmt w:val="lowerRoman"/>
+      <w:lvlText w:val="%3."/>
+      <w:lvlJc w:val="right"/>
+      <w:pPr>
+        <w:ind w:left="1800" w:hanging="180"/>
+      </w:pPr>
+    </w:lvl>
+    <w:lvl w:ilvl="3" w:tplc="0409000F" w:tentative="1">
+      <w:start w:val="1"/>
+      <w:numFmt w:val="decimal"/>
+      <w:lvlText w:val="%4."/>
+      <w:lvlJc w:val="left"/>
+      <w:pPr>
+        <w:ind w:left="2520" w:hanging="360"/>
+      </w:pPr>
+    </w:lvl>
+    <w:lvl w:ilvl="4" w:tplc="04090019" w:tentative="1">
+      <w:start w:val="1"/>
+      <w:numFmt w:val="lowerLetter"/>
+      <w:lvlText w:val="%5."/>
+      <w:lvlJc w:val="left"/>
+      <w:pPr>
+        <w:ind w:left="3240" w:hanging="360"/>
+      </w:pPr>
+    </w:lvl>
+    <w:lvl w:ilvl="5" w:tplc="0409001B" w:tentative="1">
+      <w:start w:val="1"/>
+      <w:numFmt w:val="lowerRoman"/>
+      <w:lvlText w:val="%6."/>
+      <w:lvlJc w:val="right"/>
+      <w:pPr>
+        <w:ind w:left="3960" w:hanging="180"/>
+      </w:pPr>
+    </w:lvl>
+    <w:lvl w:ilvl="6" w:tplc="0409000F" w:tentative="1">
+      <w:start w:val="1"/>
+      <w:numFmt w:val="decimal"/>
+      <w:lvlText w:val="%7."/>
+      <w:lvlJc w:val="left"/>
+      <w:pPr>
+        <w:ind w:left="4680" w:hanging="360"/>
+      </w:pPr>
+    </w:lvl>
+    <w:lvl w:ilvl="7" w:tplc="04090019" w:tentative="1">
+      <w:start w:val="1"/>
+      <w:numFmt w:val="lowerLetter"/>
+      <w:lvlText w:val="%8."/>
+      <w:lvlJc w:val="left"/>
+      <w:pPr>
+        <w:ind w:left="5400" w:hanging="360"/>
+      </w:pPr>
+    </w:lvl>
+    <w:lvl w:ilvl="8" w:tplc="0409001B" w:tentative="1">
+      <w:start w:val="1"/>
+      <w:numFmt w:val="lowerRoman"/>
+      <w:lvlText w:val="%9."/>
+      <w:lvlJc w:val="right"/>
+      <w:pPr>
+        <w:ind w:left="6120" w:hanging="180"/>
+      </w:pPr>
+    </w:lvl>
+  </w:abstractNum>
+  <w:abstractNum w:abstractNumId="4" w15:restartNumberingAfterBreak="0">
     <w:nsid w:val="6CE96F43"/>
     <w:multiLevelType w:val="hybridMultilevel"/>
     <w:tmpl w:val="491E501C"/>
@@ -2326,9 +3095,18 @@
     </w:lvl>
   </w:abstractNum>
   <w:num w:numId="1" w16cid:durableId="231504477">
+    <w:abstractNumId w:val="4"/>
+  </w:num>
+  <w:num w:numId="2" w16cid:durableId="899439609">
+    <w:abstractNumId w:val="2"/>
+  </w:num>
+  <w:num w:numId="3" w16cid:durableId="690381568">
+    <w:abstractNumId w:val="3"/>
+  </w:num>
+  <w:num w:numId="4" w16cid:durableId="1142843659">
     <w:abstractNumId w:val="1"/>
   </w:num>
-  <w:num w:numId="2" w16cid:durableId="899439609">
+  <w:num w:numId="5" w16cid:durableId="1584990037">
     <w:abstractNumId w:val="0"/>
   </w:num>
 </w:numbering>

</xml_diff>